<commit_message>
literature review templete layout commpleted
</commit_message>
<xml_diff>
--- a/term paper/Li_Wei_literature_review.docx
+++ b/term paper/Li_Wei_literature_review.docx
@@ -4,184 +4,632 @@
   <w:body>
     <w:p>
       <w:pPr>
-        <w:pStyle w:val="Heading2"/>
-        <w:jc w:val="center"/>
-        <w:rPr>
-          <w:rFonts w:ascii="Times New Roman" w:hAnsi="Times New Roman" w:cs="Times New Roman"/>
-          <w:sz w:val="32"/>
-          <w:szCs w:val="32"/>
-        </w:rPr>
-      </w:pPr>
-      <w:r>
-        <w:rPr>
-          <w:rFonts w:ascii="Times New Roman" w:hAnsi="Times New Roman" w:cs="Times New Roman"/>
-          <w:sz w:val="32"/>
-          <w:szCs w:val="32"/>
-        </w:rPr>
-        <w:t>Term project proposal</w:t>
-      </w:r>
-    </w:p>
-    <w:p>
-      <w:pPr>
-        <w:rPr>
-          <w:rFonts w:ascii="Times New Roman" w:hAnsi="Times New Roman" w:cs="Times New Roman"/>
-          <w:sz w:val="24"/>
-          <w:szCs w:val="24"/>
-        </w:rPr>
-      </w:pPr>
-    </w:p>
-    <w:p>
-      <w:pPr>
-        <w:rPr>
-          <w:rFonts w:ascii="Times New Roman" w:hAnsi="Times New Roman" w:cs="Times New Roman"/>
-          <w:sz w:val="24"/>
-          <w:szCs w:val="24"/>
-        </w:rPr>
-      </w:pPr>
-      <w:r>
-        <w:rPr>
-          <w:rFonts w:ascii="Times New Roman" w:hAnsi="Times New Roman" w:cs="Times New Roman"/>
-          <w:b/>
-          <w:sz w:val="24"/>
-          <w:szCs w:val="24"/>
-        </w:rPr>
-        <w:t>Title:</w:t>
-      </w:r>
-      <w:r>
-        <w:rPr>
-          <w:rFonts w:ascii="Times New Roman" w:hAnsi="Times New Roman" w:cs="Times New Roman"/>
-          <w:sz w:val="24"/>
-          <w:szCs w:val="24"/>
+        <w:rPr>
+          <w:rStyle w:val="fontstyle21"/>
+        </w:rPr>
+      </w:pPr>
+      <w:r>
+        <w:rPr>
+          <w:rStyle w:val="fontstyle01"/>
+        </w:rPr>
+        <w:t xml:space="preserve">Final Project - Literature Review </w:t>
+      </w:r>
+      <w:r>
+        <w:rPr>
+          <w:rStyle w:val="fontstyle01"/>
+        </w:rPr>
+        <w:tab/>
+      </w:r>
+      <w:r>
+        <w:rPr>
+          <w:rStyle w:val="fontstyle01"/>
+        </w:rPr>
+        <w:tab/>
+      </w:r>
+      <w:r>
+        <w:rPr>
+          <w:rStyle w:val="fontstyle01"/>
+        </w:rPr>
+        <w:tab/>
+      </w:r>
+      <w:r>
+        <w:rPr>
+          <w:rStyle w:val="fontstyle01"/>
+        </w:rPr>
+        <w:tab/>
+      </w:r>
+      <w:proofErr w:type="spellStart"/>
+      <w:r>
+        <w:rPr>
+          <w:rStyle w:val="fontstyle01"/>
+        </w:rPr>
+        <w:t>Linfeng</w:t>
+      </w:r>
+      <w:proofErr w:type="spellEnd"/>
+      <w:r>
+        <w:rPr>
+          <w:rStyle w:val="fontstyle01"/>
+        </w:rPr>
+        <w:t xml:space="preserve"> Li, Chutao Wei</w:t>
+      </w:r>
+      <w:r>
+        <w:rPr>
+          <w:rFonts w:ascii="Georgia-Bold" w:hAnsi="Georgia-Bold"/>
+          <w:b/>
+          <w:bCs/>
+          <w:color w:val="000000"/>
+        </w:rPr>
+        <w:br/>
+      </w:r>
+      <w:r>
+        <w:rPr>
+          <w:rStyle w:val="fontstyle21"/>
+        </w:rPr>
+        <w:t>ECEN-5224</w:t>
+      </w:r>
+      <w:r>
+        <w:rPr>
+          <w:rFonts w:ascii="BookmanOldStyle" w:hAnsi="BookmanOldStyle"/>
+          <w:color w:val="000000"/>
+        </w:rPr>
+        <w:br/>
+      </w:r>
+      <w:r>
+        <w:rPr>
+          <w:rStyle w:val="fontstyle21"/>
+        </w:rPr>
+        <w:t xml:space="preserve">Professors: Eric </w:t>
+      </w:r>
+      <w:proofErr w:type="spellStart"/>
+      <w:r>
+        <w:rPr>
+          <w:rStyle w:val="fontstyle21"/>
+        </w:rPr>
+        <w:t>Bogatin</w:t>
+      </w:r>
+      <w:proofErr w:type="spellEnd"/>
+      <w:r>
+        <w:rPr>
+          <w:rStyle w:val="fontstyle21"/>
+        </w:rPr>
+        <w:t xml:space="preserve"> and Melinda </w:t>
+      </w:r>
+      <w:proofErr w:type="spellStart"/>
+      <w:r>
+        <w:rPr>
+          <w:rStyle w:val="fontstyle21"/>
+        </w:rPr>
+        <w:t>Piket</w:t>
+      </w:r>
+      <w:proofErr w:type="spellEnd"/>
+      <w:r>
+        <w:rPr>
+          <w:rStyle w:val="fontstyle21"/>
+        </w:rPr>
+        <w:t xml:space="preserve">-May </w:t>
+      </w:r>
+      <w:r>
+        <w:rPr>
+          <w:rStyle w:val="fontstyle21"/>
+        </w:rPr>
+        <w:tab/>
+      </w:r>
+      <w:r>
+        <w:rPr>
+          <w:rStyle w:val="fontstyle21"/>
+        </w:rPr>
+        <w:tab/>
+      </w:r>
+      <w:r>
+        <w:rPr>
+          <w:rStyle w:val="fontstyle21"/>
+        </w:rPr>
+        <w:tab/>
+      </w:r>
+      <w:r>
+        <w:rPr>
+          <w:rStyle w:val="fontstyle21"/>
+        </w:rPr>
+        <w:t>Due Date: 03/1</w:t>
+      </w:r>
+      <w:r>
+        <w:rPr>
+          <w:rStyle w:val="fontstyle21"/>
+        </w:rPr>
+        <w:t>8</w:t>
+      </w:r>
+      <w:r>
+        <w:rPr>
+          <w:rStyle w:val="fontstyle21"/>
+        </w:rPr>
+        <w:t>/2018</w:t>
+      </w:r>
+    </w:p>
+    <w:p>
+      <w:pPr>
+        <w:rPr>
+          <w:rStyle w:val="fontstyle21"/>
+        </w:rPr>
+      </w:pPr>
+    </w:p>
+    <w:p>
+      <w:pPr>
+        <w:pStyle w:val="Heading1"/>
+        <w:rPr>
+          <w:rFonts w:ascii="Georgia-Bold" w:hAnsi="Georgia-Bold"/>
+          <w:b/>
+          <w:bCs/>
+          <w:color w:val="000000"/>
+          <w:sz w:val="28"/>
+          <w:szCs w:val="28"/>
+        </w:rPr>
+      </w:pPr>
+      <w:r>
+        <w:rPr>
+          <w:rFonts w:ascii="Georgia-Bold" w:hAnsi="Georgia-Bold"/>
+          <w:b/>
+          <w:bCs/>
+          <w:color w:val="000000"/>
+          <w:sz w:val="28"/>
+          <w:szCs w:val="28"/>
+        </w:rPr>
+        <w:t>1</w:t>
+      </w:r>
+      <w:r>
+        <w:rPr>
+          <w:rFonts w:ascii="Georgia-Bold" w:hAnsi="Georgia-Bold"/>
+          <w:b/>
+          <w:bCs/>
+          <w:color w:val="000000"/>
+          <w:sz w:val="28"/>
+          <w:szCs w:val="28"/>
+        </w:rPr>
+        <w:tab/>
+      </w:r>
+      <w:r>
+        <w:rPr>
+          <w:rFonts w:ascii="Georgia-Bold" w:hAnsi="Georgia-Bold"/>
+          <w:b/>
+          <w:bCs/>
+          <w:color w:val="000000"/>
+          <w:sz w:val="28"/>
+          <w:szCs w:val="28"/>
+        </w:rPr>
+        <w:t>Problem Statement</w:t>
+      </w:r>
+    </w:p>
+    <w:p>
+      <w:pPr>
+        <w:rPr>
+          <w:rFonts w:ascii="BookmanOldStyle" w:hAnsi="BookmanOldStyle"/>
+          <w:color w:val="000000"/>
+        </w:rPr>
+      </w:pPr>
+      <w:r>
+        <w:rPr>
+          <w:rFonts w:ascii="Georgia-Bold" w:hAnsi="Georgia-Bold"/>
+          <w:b/>
+          <w:bCs/>
+          <w:color w:val="000000"/>
+          <w:sz w:val="28"/>
+          <w:szCs w:val="28"/>
+        </w:rPr>
+        <w:br/>
+      </w:r>
+      <w:proofErr w:type="gramStart"/>
+      <w:r>
+        <w:rPr>
+          <w:rFonts w:ascii="BookmanOldStyle" w:hAnsi="BookmanOldStyle"/>
+          <w:color w:val="000000"/>
+        </w:rPr>
+        <w:t>Accordingly</w:t>
+      </w:r>
+      <w:proofErr w:type="gramEnd"/>
+      <w:r>
+        <w:rPr>
+          <w:rFonts w:ascii="BookmanOldStyle" w:hAnsi="BookmanOldStyle"/>
+          <w:color w:val="000000"/>
         </w:rPr>
         <w:t xml:space="preserve"> </w:t>
       </w:r>
-      <w:r>
-        <w:rPr>
-          <w:rFonts w:ascii="Times New Roman" w:hAnsi="Times New Roman" w:cs="Times New Roman"/>
-          <w:sz w:val="24"/>
-          <w:szCs w:val="24"/>
-        </w:rPr>
-        <w:t>I</w:t>
-      </w:r>
-      <w:r>
-        <w:rPr>
-          <w:rFonts w:ascii="Times New Roman" w:hAnsi="Times New Roman" w:cs="Times New Roman"/>
-          <w:sz w:val="24"/>
-          <w:szCs w:val="24"/>
-        </w:rPr>
-        <w:t xml:space="preserve">nfluence of </w:t>
-      </w:r>
-      <w:r>
-        <w:rPr>
-          <w:rFonts w:ascii="Times New Roman" w:hAnsi="Times New Roman" w:cs="Times New Roman"/>
-          <w:sz w:val="24"/>
-          <w:szCs w:val="24"/>
-        </w:rPr>
-        <w:t>I</w:t>
-      </w:r>
-      <w:r>
-        <w:rPr>
-          <w:rFonts w:ascii="Times New Roman" w:hAnsi="Times New Roman" w:cs="Times New Roman"/>
-          <w:sz w:val="24"/>
-          <w:szCs w:val="24"/>
-        </w:rPr>
-        <w:t xml:space="preserve">nterconnects upon </w:t>
-      </w:r>
-      <w:r>
-        <w:rPr>
-          <w:rFonts w:ascii="Times New Roman" w:hAnsi="Times New Roman" w:cs="Times New Roman"/>
-          <w:sz w:val="24"/>
-          <w:szCs w:val="24"/>
-        </w:rPr>
-        <w:t>D</w:t>
-      </w:r>
-      <w:r>
-        <w:rPr>
-          <w:rFonts w:ascii="Times New Roman" w:hAnsi="Times New Roman" w:cs="Times New Roman"/>
-          <w:sz w:val="24"/>
-          <w:szCs w:val="24"/>
-        </w:rPr>
-        <w:t xml:space="preserve">ifferential </w:t>
-      </w:r>
-      <w:r>
-        <w:rPr>
-          <w:rFonts w:ascii="Times New Roman" w:hAnsi="Times New Roman" w:cs="Times New Roman"/>
-          <w:sz w:val="24"/>
-          <w:szCs w:val="24"/>
-        </w:rPr>
-        <w:t>S</w:t>
-      </w:r>
-      <w:r>
-        <w:rPr>
-          <w:rFonts w:ascii="Times New Roman" w:hAnsi="Times New Roman" w:cs="Times New Roman"/>
-          <w:sz w:val="24"/>
-          <w:szCs w:val="24"/>
-        </w:rPr>
-        <w:t>ignal</w:t>
-      </w:r>
-    </w:p>
-    <w:p>
-      <w:pPr>
-        <w:rPr>
-          <w:rFonts w:ascii="Times New Roman" w:hAnsi="Times New Roman" w:cs="Times New Roman"/>
-          <w:sz w:val="24"/>
-          <w:szCs w:val="24"/>
-        </w:rPr>
-      </w:pPr>
-      <w:r>
-        <w:rPr>
-          <w:rFonts w:ascii="Times New Roman" w:hAnsi="Times New Roman" w:cs="Times New Roman"/>
-          <w:sz w:val="24"/>
-          <w:szCs w:val="24"/>
-        </w:rPr>
-        <w:t xml:space="preserve">We will design a breakout board of the USB connector that brings the differential signal to the SMA connectors. This could serve as the 5Gbps signal source. Then the signal would be brought to another board with different channels and measured the eye diagram at different places. Hence, with the measurement result, the influence of the interconnects on the USB differential signal could be measured and understood. We will also perform simulation and compare the result with actual measurement. </w:t>
+      <w:proofErr w:type="spellStart"/>
+      <w:r>
+        <w:rPr>
+          <w:rFonts w:ascii="BookmanOldStyle" w:hAnsi="BookmanOldStyle"/>
+          <w:color w:val="000000"/>
+        </w:rPr>
+        <w:t>Bogatin</w:t>
+      </w:r>
+      <w:proofErr w:type="spellEnd"/>
+      <w:r>
+        <w:rPr>
+          <w:rFonts w:ascii="BookmanOldStyle" w:hAnsi="BookmanOldStyle"/>
+          <w:color w:val="000000"/>
+        </w:rPr>
+        <w:t xml:space="preserve"> [1], between every two nets in a system, there will always be some </w:t>
+      </w:r>
+      <w:proofErr w:type="spellStart"/>
+      <w:r>
+        <w:rPr>
+          <w:rFonts w:ascii="BookmanOldStyle" w:hAnsi="BookmanOldStyle"/>
+          <w:color w:val="000000"/>
+        </w:rPr>
+        <w:t>combinationofcapacitivecoupling</w:t>
+      </w:r>
+      <w:proofErr w:type="spellEnd"/>
+      <w:r>
+        <w:rPr>
+          <w:rFonts w:ascii="BookmanOldStyle" w:hAnsi="BookmanOldStyle"/>
+          <w:color w:val="000000"/>
+        </w:rPr>
+        <w:t xml:space="preserve"> and </w:t>
+      </w:r>
+      <w:proofErr w:type="spellStart"/>
+      <w:r>
+        <w:rPr>
+          <w:rFonts w:ascii="BookmanOldStyle" w:hAnsi="BookmanOldStyle"/>
+          <w:color w:val="000000"/>
+        </w:rPr>
+        <w:t>inductivecoupling</w:t>
+      </w:r>
+      <w:proofErr w:type="spellEnd"/>
+      <w:r>
+        <w:rPr>
+          <w:rFonts w:ascii="BookmanOldStyle" w:hAnsi="BookmanOldStyle"/>
+          <w:color w:val="000000"/>
+        </w:rPr>
+        <w:t xml:space="preserve"> arising from these </w:t>
+      </w:r>
+      <w:proofErr w:type="spellStart"/>
+      <w:r>
+        <w:rPr>
+          <w:rFonts w:ascii="BookmanOldStyle" w:hAnsi="BookmanOldStyle"/>
+          <w:color w:val="000000"/>
+        </w:rPr>
+        <w:t>fringefields</w:t>
+      </w:r>
+      <w:proofErr w:type="spellEnd"/>
+      <w:r>
+        <w:rPr>
+          <w:rFonts w:ascii="BookmanOldStyle" w:hAnsi="BookmanOldStyle"/>
+          <w:color w:val="000000"/>
+        </w:rPr>
+        <w:t xml:space="preserve">. </w:t>
+      </w:r>
+      <w:proofErr w:type="spellStart"/>
+      <w:r>
+        <w:rPr>
+          <w:rFonts w:ascii="BookmanOldStyle" w:hAnsi="BookmanOldStyle"/>
+          <w:color w:val="000000"/>
+        </w:rPr>
+        <w:t>Werefer</w:t>
+      </w:r>
+      <w:proofErr w:type="spellEnd"/>
+      <w:r>
+        <w:rPr>
+          <w:rFonts w:ascii="BookmanOldStyle" w:hAnsi="BookmanOldStyle"/>
+          <w:color w:val="000000"/>
+        </w:rPr>
+        <w:t xml:space="preserve"> to</w:t>
+      </w:r>
+      <w:r>
+        <w:rPr>
+          <w:rFonts w:ascii="BookmanOldStyle" w:hAnsi="BookmanOldStyle"/>
+          <w:color w:val="000000"/>
+        </w:rPr>
+        <w:br/>
+        <w:t>the coupling capacitance and the coupling inductance as the mutual capacitance and the mutual</w:t>
+      </w:r>
+      <w:r>
+        <w:rPr>
+          <w:rFonts w:ascii="BookmanOldStyle" w:hAnsi="BookmanOldStyle"/>
+          <w:color w:val="000000"/>
+        </w:rPr>
+        <w:br/>
+        <w:t>inductance. (...) The far-end noise voltage is related to the net coupled current through the terminating resistor on the far end. This, after all, is the voltage that is propagating down the quiet</w:t>
+      </w:r>
+      <w:r>
+        <w:rPr>
+          <w:rFonts w:ascii="BookmanOldStyle" w:hAnsi="BookmanOldStyle"/>
+          <w:color w:val="000000"/>
+        </w:rPr>
+        <w:br/>
+        <w:t>line in the forward direction. (...) If there is any inhomogeneity in the distribution of dielectric</w:t>
+      </w:r>
+      <w:r>
+        <w:rPr>
+          <w:rFonts w:ascii="BookmanOldStyle" w:hAnsi="BookmanOldStyle"/>
+          <w:color w:val="000000"/>
+        </w:rPr>
+        <w:br/>
+        <w:t>materials, the fields will see a different effective dielectric constant depending on the specific voltage</w:t>
+      </w:r>
+      <w:r>
+        <w:rPr>
+          <w:rFonts w:ascii="BookmanOldStyle" w:hAnsi="BookmanOldStyle"/>
+          <w:color w:val="000000"/>
+        </w:rPr>
+        <w:br/>
+        <w:t xml:space="preserve">pattern between the signal lines and the return path, </w:t>
       </w:r>
       <w:bookmarkStart w:id="0" w:name="_GoBack"/>
       <w:bookmarkEnd w:id="0"/>
-    </w:p>
-    <w:p>
-      <w:pPr>
-        <w:rPr>
-          <w:rFonts w:ascii="Times New Roman" w:hAnsi="Times New Roman" w:cs="Times New Roman"/>
-          <w:sz w:val="24"/>
-          <w:szCs w:val="24"/>
-        </w:rPr>
-      </w:pPr>
-    </w:p>
-    <w:p>
-      <w:pPr>
-        <w:rPr>
-          <w:rFonts w:ascii="Times New Roman" w:hAnsi="Times New Roman" w:cs="Times New Roman"/>
-          <w:sz w:val="24"/>
-          <w:szCs w:val="24"/>
-        </w:rPr>
-      </w:pPr>
-      <w:r>
-        <w:rPr>
-          <w:rFonts w:ascii="Times New Roman" w:hAnsi="Times New Roman" w:cs="Times New Roman"/>
-          <w:sz w:val="24"/>
-          <w:szCs w:val="24"/>
-        </w:rPr>
-        <w:t xml:space="preserve">By </w:t>
-      </w:r>
-      <w:proofErr w:type="spellStart"/>
-      <w:r>
-        <w:rPr>
-          <w:rFonts w:ascii="Times New Roman" w:hAnsi="Times New Roman" w:cs="Times New Roman"/>
-          <w:sz w:val="24"/>
-          <w:szCs w:val="24"/>
-        </w:rPr>
-        <w:t>Linfeng</w:t>
-      </w:r>
-      <w:proofErr w:type="spellEnd"/>
-      <w:r>
-        <w:rPr>
-          <w:rFonts w:ascii="Times New Roman" w:hAnsi="Times New Roman" w:cs="Times New Roman"/>
-          <w:sz w:val="24"/>
-          <w:szCs w:val="24"/>
-        </w:rPr>
-        <w:t xml:space="preserve"> Li, Chutao Wei</w:t>
-      </w:r>
+      <w:r>
+        <w:rPr>
+          <w:rFonts w:ascii="BookmanOldStyle" w:hAnsi="BookmanOldStyle"/>
+          <w:color w:val="000000"/>
+        </w:rPr>
+        <w:t>and there will be a difference in the relative</w:t>
+      </w:r>
+      <w:r>
+        <w:rPr>
+          <w:rFonts w:ascii="BookmanOldStyle" w:hAnsi="BookmanOldStyle"/>
+          <w:color w:val="000000"/>
+        </w:rPr>
+        <w:br/>
+        <w:t>capacitive and inductive coupling. This will result in far-end noise.</w:t>
+      </w:r>
+    </w:p>
+    <w:p>
+      <w:pPr>
+        <w:rPr>
+          <w:rFonts w:ascii="BookmanOldStyle" w:hAnsi="BookmanOldStyle"/>
+          <w:color w:val="000000"/>
+        </w:rPr>
+      </w:pPr>
+    </w:p>
+    <w:p>
+      <w:pPr>
+        <w:pStyle w:val="Heading1"/>
+        <w:rPr>
+          <w:rFonts w:ascii="Georgia-Bold" w:hAnsi="Georgia-Bold"/>
+          <w:b/>
+          <w:bCs/>
+          <w:color w:val="000000"/>
+          <w:sz w:val="28"/>
+          <w:szCs w:val="28"/>
+        </w:rPr>
+      </w:pPr>
+      <w:r>
+        <w:rPr>
+          <w:rFonts w:ascii="Georgia-Bold" w:hAnsi="Georgia-Bold"/>
+          <w:b/>
+          <w:bCs/>
+          <w:color w:val="000000"/>
+          <w:sz w:val="28"/>
+          <w:szCs w:val="28"/>
+        </w:rPr>
+        <w:t>2</w:t>
+      </w:r>
+      <w:r>
+        <w:rPr>
+          <w:rFonts w:ascii="Georgia-Bold" w:hAnsi="Georgia-Bold"/>
+          <w:b/>
+          <w:bCs/>
+          <w:color w:val="000000"/>
+          <w:sz w:val="28"/>
+          <w:szCs w:val="28"/>
+        </w:rPr>
+        <w:tab/>
+      </w:r>
+      <w:r>
+        <w:rPr>
+          <w:rFonts w:ascii="Georgia-Bold" w:hAnsi="Georgia-Bold"/>
+          <w:b/>
+          <w:bCs/>
+          <w:color w:val="000000"/>
+          <w:sz w:val="28"/>
+          <w:szCs w:val="28"/>
+        </w:rPr>
+        <w:t>Literature Compilation</w:t>
+      </w:r>
+    </w:p>
+    <w:p>
+      <w:pPr>
+        <w:rPr>
+          <w:rFonts w:ascii="BookmanOldStyle" w:hAnsi="BookmanOldStyle"/>
+          <w:color w:val="000000"/>
+        </w:rPr>
+      </w:pPr>
+    </w:p>
+    <w:p>
+      <w:pPr>
+        <w:rPr>
+          <w:rFonts w:ascii="BookmanOldStyle" w:hAnsi="BookmanOldStyle"/>
+          <w:color w:val="000000"/>
+        </w:rPr>
+      </w:pPr>
+    </w:p>
+    <w:p>
+      <w:pPr>
+        <w:rPr>
+          <w:rFonts w:ascii="BookmanOldStyle" w:hAnsi="BookmanOldStyle"/>
+          <w:color w:val="000000"/>
+        </w:rPr>
+      </w:pPr>
+    </w:p>
+    <w:p>
+      <w:pPr>
+        <w:pStyle w:val="Heading1"/>
+        <w:rPr>
+          <w:rFonts w:ascii="Georgia-Bold" w:hAnsi="Georgia-Bold"/>
+          <w:b/>
+          <w:bCs/>
+          <w:color w:val="000000"/>
+          <w:sz w:val="28"/>
+          <w:szCs w:val="28"/>
+        </w:rPr>
+      </w:pPr>
+      <w:r>
+        <w:rPr>
+          <w:rFonts w:ascii="Georgia-Bold" w:hAnsi="Georgia-Bold"/>
+          <w:b/>
+          <w:bCs/>
+          <w:color w:val="000000"/>
+          <w:sz w:val="28"/>
+          <w:szCs w:val="28"/>
+        </w:rPr>
+        <w:t>3</w:t>
+      </w:r>
+      <w:r>
+        <w:rPr>
+          <w:rFonts w:ascii="Georgia-Bold" w:hAnsi="Georgia-Bold"/>
+          <w:b/>
+          <w:bCs/>
+          <w:color w:val="000000"/>
+          <w:sz w:val="28"/>
+          <w:szCs w:val="28"/>
+        </w:rPr>
+        <w:tab/>
+      </w:r>
+      <w:r>
+        <w:rPr>
+          <w:rFonts w:ascii="Georgia-Bold" w:hAnsi="Georgia-Bold"/>
+          <w:b/>
+          <w:bCs/>
+          <w:color w:val="000000"/>
+          <w:sz w:val="28"/>
+          <w:szCs w:val="28"/>
+        </w:rPr>
+        <w:t>Solutions to be Investigated &amp; Work Methodology</w:t>
+      </w:r>
+    </w:p>
+    <w:p>
+      <w:pPr>
+        <w:rPr>
+          <w:rFonts w:ascii="Georgia-Bold" w:hAnsi="Georgia-Bold"/>
+          <w:b/>
+          <w:bCs/>
+          <w:color w:val="000000"/>
+          <w:sz w:val="28"/>
+          <w:szCs w:val="28"/>
+        </w:rPr>
+      </w:pPr>
+    </w:p>
+    <w:p>
+      <w:pPr>
+        <w:rPr>
+          <w:rFonts w:ascii="Georgia-Bold" w:hAnsi="Georgia-Bold"/>
+          <w:b/>
+          <w:bCs/>
+          <w:color w:val="000000"/>
+          <w:sz w:val="28"/>
+          <w:szCs w:val="28"/>
+        </w:rPr>
+      </w:pPr>
+    </w:p>
+    <w:p>
+      <w:pPr>
+        <w:rPr>
+          <w:rFonts w:ascii="Georgia-Bold" w:hAnsi="Georgia-Bold"/>
+          <w:b/>
+          <w:bCs/>
+          <w:color w:val="000000"/>
+          <w:sz w:val="28"/>
+          <w:szCs w:val="28"/>
+        </w:rPr>
+      </w:pPr>
+    </w:p>
+    <w:p>
+      <w:pPr>
+        <w:pStyle w:val="Heading1"/>
+        <w:rPr>
+          <w:rFonts w:ascii="Georgia-Bold" w:hAnsi="Georgia-Bold"/>
+          <w:b/>
+          <w:bCs/>
+          <w:color w:val="000000"/>
+          <w:sz w:val="28"/>
+          <w:szCs w:val="28"/>
+        </w:rPr>
+      </w:pPr>
+      <w:r>
+        <w:rPr>
+          <w:rFonts w:ascii="Georgia-Bold" w:hAnsi="Georgia-Bold"/>
+          <w:b/>
+          <w:bCs/>
+          <w:color w:val="000000"/>
+          <w:sz w:val="28"/>
+          <w:szCs w:val="28"/>
+        </w:rPr>
+        <w:t>4</w:t>
+      </w:r>
+      <w:r>
+        <w:rPr>
+          <w:rFonts w:ascii="Georgia-Bold" w:hAnsi="Georgia-Bold"/>
+          <w:b/>
+          <w:bCs/>
+          <w:color w:val="000000"/>
+          <w:sz w:val="28"/>
+          <w:szCs w:val="28"/>
+        </w:rPr>
+        <w:tab/>
+      </w:r>
+      <w:r>
+        <w:rPr>
+          <w:rFonts w:ascii="Georgia-Bold" w:hAnsi="Georgia-Bold"/>
+          <w:b/>
+          <w:bCs/>
+          <w:color w:val="000000"/>
+          <w:sz w:val="28"/>
+          <w:szCs w:val="28"/>
+        </w:rPr>
+        <w:t>Final Considerations</w:t>
+      </w:r>
+    </w:p>
+    <w:p>
+      <w:pPr>
+        <w:rPr>
+          <w:rFonts w:ascii="Georgia-Bold" w:hAnsi="Georgia-Bold"/>
+          <w:b/>
+          <w:bCs/>
+          <w:color w:val="000000"/>
+          <w:sz w:val="28"/>
+          <w:szCs w:val="28"/>
+        </w:rPr>
+      </w:pPr>
+    </w:p>
+    <w:p>
+      <w:pPr>
+        <w:rPr>
+          <w:rFonts w:ascii="Georgia-Bold" w:hAnsi="Georgia-Bold"/>
+          <w:b/>
+          <w:bCs/>
+          <w:color w:val="000000"/>
+          <w:sz w:val="28"/>
+          <w:szCs w:val="28"/>
+        </w:rPr>
+      </w:pPr>
+    </w:p>
+    <w:p>
+      <w:pPr>
+        <w:rPr>
+          <w:rFonts w:ascii="BookmanOldStyle" w:hAnsi="BookmanOldStyle"/>
+          <w:color w:val="000000"/>
+        </w:rPr>
+      </w:pPr>
+      <w:r>
+        <w:rPr>
+          <w:rFonts w:ascii="Georgia-Bold" w:hAnsi="Georgia-Bold"/>
+          <w:b/>
+          <w:bCs/>
+          <w:color w:val="000000"/>
+          <w:sz w:val="28"/>
+          <w:szCs w:val="28"/>
+        </w:rPr>
+        <w:t>References</w:t>
+      </w:r>
+    </w:p>
+    <w:p>
+      <w:pPr>
+        <w:rPr>
+          <w:rFonts w:ascii="Georgia-Bold" w:hAnsi="Georgia-Bold"/>
+          <w:b/>
+          <w:bCs/>
+          <w:color w:val="000000"/>
+          <w:sz w:val="28"/>
+          <w:szCs w:val="28"/>
+        </w:rPr>
+      </w:pPr>
     </w:p>
     <w:sectPr>
       <w:pgSz w:w="12240" w:h="15840"/>
@@ -641,6 +1089,27 @@
     <w:name w:val="Normal"/>
     <w:qFormat/>
   </w:style>
+  <w:style w:type="paragraph" w:styleId="Heading1">
+    <w:name w:val="heading 1"/>
+    <w:basedOn w:val="Normal"/>
+    <w:next w:val="Normal"/>
+    <w:link w:val="Heading1Char"/>
+    <w:uiPriority w:val="9"/>
+    <w:qFormat/>
+    <w:rsid w:val="002A7A53"/>
+    <w:pPr>
+      <w:keepNext/>
+      <w:keepLines/>
+      <w:spacing w:before="240" w:after="0"/>
+      <w:outlineLvl w:val="0"/>
+    </w:pPr>
+    <w:rPr>
+      <w:rFonts w:asciiTheme="majorHAnsi" w:eastAsiaTheme="majorEastAsia" w:hAnsiTheme="majorHAnsi" w:cstheme="majorBidi"/>
+      <w:color w:val="2F5496" w:themeColor="accent1" w:themeShade="BF"/>
+      <w:sz w:val="32"/>
+      <w:szCs w:val="32"/>
+    </w:rPr>
+  </w:style>
   <w:style w:type="paragraph" w:styleId="Heading2">
     <w:name w:val="heading 2"/>
     <w:basedOn w:val="Normal"/>
@@ -745,6 +1214,49 @@
       <w:color w:val="2F5496" w:themeColor="accent1" w:themeShade="BF"/>
       <w:sz w:val="26"/>
       <w:szCs w:val="26"/>
+    </w:rPr>
+  </w:style>
+  <w:style w:type="character" w:customStyle="1" w:styleId="fontstyle01">
+    <w:name w:val="fontstyle01"/>
+    <w:basedOn w:val="DefaultParagraphFont"/>
+    <w:rsid w:val="002A7A53"/>
+    <w:rPr>
+      <w:rFonts w:ascii="Georgia-Bold" w:hAnsi="Georgia-Bold" w:hint="default"/>
+      <w:b/>
+      <w:bCs/>
+      <w:i w:val="0"/>
+      <w:iCs w:val="0"/>
+      <w:color w:val="000000"/>
+      <w:sz w:val="24"/>
+      <w:szCs w:val="24"/>
+    </w:rPr>
+  </w:style>
+  <w:style w:type="character" w:customStyle="1" w:styleId="fontstyle21">
+    <w:name w:val="fontstyle21"/>
+    <w:basedOn w:val="DefaultParagraphFont"/>
+    <w:rsid w:val="002A7A53"/>
+    <w:rPr>
+      <w:rFonts w:ascii="BookmanOldStyle" w:hAnsi="BookmanOldStyle" w:hint="default"/>
+      <w:b w:val="0"/>
+      <w:bCs w:val="0"/>
+      <w:i w:val="0"/>
+      <w:iCs w:val="0"/>
+      <w:color w:val="000000"/>
+      <w:sz w:val="22"/>
+      <w:szCs w:val="22"/>
+    </w:rPr>
+  </w:style>
+  <w:style w:type="character" w:customStyle="1" w:styleId="Heading1Char">
+    <w:name w:val="Heading 1 Char"/>
+    <w:basedOn w:val="DefaultParagraphFont"/>
+    <w:link w:val="Heading1"/>
+    <w:uiPriority w:val="9"/>
+    <w:rsid w:val="002A7A53"/>
+    <w:rPr>
+      <w:rFonts w:asciiTheme="majorHAnsi" w:eastAsiaTheme="majorEastAsia" w:hAnsiTheme="majorHAnsi" w:cstheme="majorBidi"/>
+      <w:color w:val="2F5496" w:themeColor="accent1" w:themeShade="BF"/>
+      <w:sz w:val="32"/>
+      <w:szCs w:val="32"/>
     </w:rPr>
   </w:style>
 </w:styles>
@@ -1043,4 +1555,16 @@
     </a:ext>
   </a:extLst>
 </a:theme>
+</file>
+
+<file path=customXml/item1.xml><?xml version="1.0" encoding="utf-8"?>
+<b:Sources xmlns:b="http://schemas.openxmlformats.org/officeDocument/2006/bibliography" xmlns="http://schemas.openxmlformats.org/officeDocument/2006/bibliography" SelectedStyle="\APASixthEditionOfficeOnline.xsl" StyleName="APA" Version="6"/>
+</file>
+
+<file path=customXml/itemProps1.xml><?xml version="1.0" encoding="utf-8"?>
+<ds:datastoreItem xmlns:ds="http://schemas.openxmlformats.org/officeDocument/2006/customXml" ds:itemID="{066A5C7E-37DA-43A2-BE1F-0399C2BBFDF1}">
+  <ds:schemaRefs>
+    <ds:schemaRef ds:uri="http://schemas.openxmlformats.org/officeDocument/2006/bibliography"/>
+  </ds:schemaRefs>
+</ds:datastoreItem>
 </file>
</xml_diff>